<commit_message>
Salvei como DOCx, saindo do modeo de compatibilidade.
</commit_message>
<xml_diff>
--- a/Material/BCC_Projeto.docx
+++ b/Material/BCC_Projeto.docx
@@ -1,6 +1,6 @@
 
 <file path=word/document.xml><?xml version="1.0" encoding="utf-8"?>
-<w:document xmlns:wpc="http://schemas.microsoft.com/office/word/2010/wordprocessingCanvas" xmlns:cx="http://schemas.microsoft.com/office/drawing/2014/chartex" xmlns:cx1="http://schemas.microsoft.com/office/drawing/2015/9/8/chartex" xmlns:cx2="http://schemas.microsoft.com/office/drawing/2015/10/21/chartex" xmlns:cx3="http://schemas.microsoft.com/office/drawing/2016/5/9/chartex" xmlns:cx4="http://schemas.microsoft.com/office/drawing/2016/5/10/chartex" xmlns:cx5="http://schemas.microsoft.com/office/drawing/2016/5/11/chartex" xmlns:cx6="http://schemas.microsoft.com/office/drawing/2016/5/12/chartex" xmlns:cx7="http://schemas.microsoft.com/office/drawing/2016/5/13/chartex" xmlns:cx8="http://schemas.microsoft.com/office/drawing/2016/5/14/chartex" xmlns:mc="http://schemas.openxmlformats.org/markup-compatibility/2006" xmlns:aink="http://schemas.microsoft.com/office/drawing/2016/ink" xmlns:am3d="http://schemas.microsoft.com/office/drawing/2017/model3d" xmlns:o="urn:schemas-microsoft-com:office:office" xmlns:r="http://schemas.openxmlformats.org/officeDocument/2006/relationships" xmlns:m="http://schemas.openxmlformats.org/officeDocument/2006/math" xmlns:v="urn:schemas-microsoft-com:vml" xmlns:wp14="http://schemas.microsoft.com/office/word/2010/wordprocessingDrawing" xmlns:wp="http://schemas.openxmlformats.org/drawingml/2006/wordprocessingDrawing" xmlns:w10="urn:schemas-microsoft-com:office:word" xmlns:w="http://schemas.openxmlformats.org/wordprocessingml/2006/main" xmlns:w14="http://schemas.microsoft.com/office/word/2010/wordml" xmlns:w15="http://schemas.microsoft.com/office/word/2012/wordml" xmlns:w16cex="http://schemas.microsoft.com/office/word/2018/wordml/cex" xmlns:w16cid="http://schemas.microsoft.com/office/word/2016/wordml/cid" xmlns:w16="http://schemas.microsoft.com/office/word/2018/wordml" xmlns:w16sdtdh="http://schemas.microsoft.com/office/word/2020/wordml/sdtdatahash" xmlns:w16se="http://schemas.microsoft.com/office/word/2015/wordml/symex" xmlns:wpg="http://schemas.microsoft.com/office/word/2010/wordprocessingGroup" xmlns:wpi="http://schemas.microsoft.com/office/word/2010/wordprocessingInk" xmlns:wne="http://schemas.microsoft.com/office/word/2006/wordml" xmlns:wps="http://schemas.microsoft.com/office/word/2010/wordprocessingShape" mc:Ignorable="w14 w15 w16se w16cid w16 w16cex w16sdtdh wp14">
+<w:document xmlns:wpc="http://schemas.microsoft.com/office/word/2010/wordprocessingCanvas" xmlns:cx="http://schemas.microsoft.com/office/drawing/2014/chartex" xmlns:cx1="http://schemas.microsoft.com/office/drawing/2015/9/8/chartex" xmlns:cx2="http://schemas.microsoft.com/office/drawing/2015/10/21/chartex" xmlns:cx3="http://schemas.microsoft.com/office/drawing/2016/5/9/chartex" xmlns:cx4="http://schemas.microsoft.com/office/drawing/2016/5/10/chartex" xmlns:cx5="http://schemas.microsoft.com/office/drawing/2016/5/11/chartex" xmlns:cx6="http://schemas.microsoft.com/office/drawing/2016/5/12/chartex" xmlns:cx7="http://schemas.microsoft.com/office/drawing/2016/5/13/chartex" xmlns:cx8="http://schemas.microsoft.com/office/drawing/2016/5/14/chartex" xmlns:mc="http://schemas.openxmlformats.org/markup-compatibility/2006" xmlns:aink="http://schemas.microsoft.com/office/drawing/2016/ink" xmlns:am3d="http://schemas.microsoft.com/office/drawing/2017/model3d" xmlns:o="urn:schemas-microsoft-com:office:office" xmlns:oel="http://schemas.microsoft.com/office/2019/extlst" xmlns:r="http://schemas.openxmlformats.org/officeDocument/2006/relationships" xmlns:m="http://schemas.openxmlformats.org/officeDocument/2006/math" xmlns:v="urn:schemas-microsoft-com:vml" xmlns:wp14="http://schemas.microsoft.com/office/word/2010/wordprocessingDrawing" xmlns:wp="http://schemas.openxmlformats.org/drawingml/2006/wordprocessingDrawing" xmlns:w10="urn:schemas-microsoft-com:office:word" xmlns:w="http://schemas.openxmlformats.org/wordprocessingml/2006/main" xmlns:w14="http://schemas.microsoft.com/office/word/2010/wordml" xmlns:w15="http://schemas.microsoft.com/office/word/2012/wordml" xmlns:w16cex="http://schemas.microsoft.com/office/word/2018/wordml/cex" xmlns:w16cid="http://schemas.microsoft.com/office/word/2016/wordml/cid" xmlns:w16="http://schemas.microsoft.com/office/word/2018/wordml" xmlns:w16sdtdh="http://schemas.microsoft.com/office/word/2020/wordml/sdtdatahash" xmlns:w16se="http://schemas.microsoft.com/office/word/2015/wordml/symex" xmlns:wpg="http://schemas.microsoft.com/office/word/2010/wordprocessingGroup" xmlns:wpi="http://schemas.microsoft.com/office/word/2010/wordprocessingInk" xmlns:wne="http://schemas.microsoft.com/office/word/2006/wordml" xmlns:wps="http://schemas.microsoft.com/office/word/2010/wordprocessingShape" mc:Ignorable="w14 w15 w16se w16cid w16 w16cex w16sdtdh wp14">
   <w:body>
     <w:tbl>
       <w:tblPr>
@@ -17,8 +17,8 @@
         <w:tblLook w:val="04A0" w:firstRow="1" w:lastRow="0" w:firstColumn="1" w:lastColumn="0" w:noHBand="0" w:noVBand="1"/>
       </w:tblPr>
       <w:tblGrid>
-        <w:gridCol w:w="5387"/>
-        <w:gridCol w:w="3685"/>
+        <w:gridCol w:w="5301"/>
+        <w:gridCol w:w="3647"/>
       </w:tblGrid>
       <w:tr>
         <w:tc>
@@ -73,11 +73,19 @@
               </w:tabs>
               <w:ind w:right="141"/>
             </w:pPr>
+            <w:proofErr w:type="gramStart"/>
             <w:r>
               <w:rPr>
                 <w:rStyle w:val="Nmerodepgina"/>
               </w:rPr>
-              <w:t>(    ) PRÉ-PROJETO     (</w:t>
+              <w:t xml:space="preserve">(  </w:t>
+            </w:r>
+            <w:proofErr w:type="gramEnd"/>
+            <w:r>
+              <w:rPr>
+                <w:rStyle w:val="Nmerodepgina"/>
+              </w:rPr>
+              <w:t xml:space="preserve">  ) PRÉ-PROJETO     (</w:t>
             </w:r>
             <w:r>
               <w:t xml:space="preserve">     ) </w:t>
@@ -534,7 +542,15 @@
         <w:t>[</w:t>
       </w:r>
       <w:r>
-        <w:t>Os objetivos específicos detalham o objetivo principal ou definem subprodutos do trabalho. Também se relacionam a formas de validação ou avaliação do trabalho realizado. Os objetivos devem ser mensuráveis quanto a se e como foram ou não atingidos. Os objetivos específicos devem ser enumerados, usando verbos no infinitivo.</w:t>
+        <w:t xml:space="preserve">Os objetivos específicos detalham o objetivo principal ou definem subprodutos do trabalho. Também se relacionam a formas de validação ou avaliação do trabalho realizado. Os objetivos devem ser mensuráveis quanto a se </w:t>
+      </w:r>
+      <w:proofErr w:type="gramStart"/>
+      <w:r>
+        <w:t>e</w:t>
+      </w:r>
+      <w:proofErr w:type="gramEnd"/>
+      <w:r>
+        <w:t xml:space="preserve"> como foram ou não atingidos. Os objetivos específicos devem ser enumerados, usando verbos no infinitivo.</w:t>
       </w:r>
       <w:r>
         <w:t>]</w:t>
@@ -646,10 +662,18 @@
         <w:t xml:space="preserve"> (preâmbulo)</w:t>
       </w:r>
       <w:r>
-        <w:t>, ou seja, quais trabalhos correlatos são descritos. Não devem ser descritos os títulos dos trabalhos</w:t>
-      </w:r>
-      <w:r>
-        <w:t xml:space="preserve"> tal como aparecem nos documentos consultados</w:t>
+        <w:t xml:space="preserve">, ou seja, quais trabalhos correlatos são descritos. Não devem ser descritos os títulos </w:t>
+      </w:r>
+      <w:proofErr w:type="gramStart"/>
+      <w:r>
+        <w:t>dos trabalhos</w:t>
+      </w:r>
+      <w:r>
+        <w:t xml:space="preserve"> tal</w:t>
+      </w:r>
+      <w:proofErr w:type="gramEnd"/>
+      <w:r>
+        <w:t xml:space="preserve"> como aparecem nos documentos consultados</w:t>
       </w:r>
       <w:r>
         <w:t>, mas o tipo de trabalho com a devida citação ao(s) autor(es) do mesmo</w:t>
@@ -706,7 +730,11 @@
         <w:t>;</w:t>
       </w:r>
       <w:r>
-        <w:t xml:space="preserve"> MCBRIDE</w:t>
+        <w:t xml:space="preserve"> </w:t>
+      </w:r>
+      <w:proofErr w:type="gramStart"/>
+      <w:r>
+        <w:t>MCBRIDE</w:t>
       </w:r>
       <w:r>
         <w:t xml:space="preserve">; </w:t>
@@ -715,7 +743,11 @@
         <w:t xml:space="preserve"> SW</w:t>
       </w:r>
       <w:r>
-        <w:t>IERSTRA, 2010).</w:t>
+        <w:t>IERSTRA</w:t>
+      </w:r>
+      <w:proofErr w:type="gramEnd"/>
+      <w:r>
+        <w:t>, 2010).</w:t>
       </w:r>
     </w:p>
     <w:p>
@@ -787,8 +819,8 @@
       <w:pPr>
         <w:pStyle w:val="TF-LEGENDA"/>
       </w:pPr>
-      <w:bookmarkStart w:id="25" w:name="_Ref53317281"/>
-      <w:bookmarkStart w:id="26" w:name="_Ref112957716"/>
+      <w:bookmarkStart w:id="25" w:name="_Ref112957716"/>
+      <w:bookmarkStart w:id="26" w:name="_Ref53317281"/>
       <w:r>
         <w:t xml:space="preserve">Figura </w:t>
       </w:r>
@@ -800,14 +832,14 @@
           <w:t>1</w:t>
         </w:r>
       </w:fldSimple>
+      <w:bookmarkEnd w:id="25"/>
+      <w:r>
+        <w:t xml:space="preserve"> </w:t>
+      </w:r>
+      <w:r>
+        <w:t>– Exemplo da aplicação</w:t>
+      </w:r>
       <w:bookmarkEnd w:id="26"/>
-      <w:r>
-        <w:t xml:space="preserve"> </w:t>
-      </w:r>
-      <w:r>
-        <w:t>– Exemplo da aplicação</w:t>
-      </w:r>
-      <w:bookmarkEnd w:id="25"/>
     </w:p>
     <w:p>
       <w:pPr>
@@ -821,40 +853,60 @@
           <w:noProof/>
           <w:highlight w:val="yellow"/>
         </w:rPr>
-      </w:r>
-      <w:r>
-        <w:rPr>
-          <w:noProof/>
-          <w:highlight w:val="yellow"/>
-        </w:rPr>
-        <w:pict w14:anchorId="3A4A48D5">
-          <v:shapetype id="_x0000_t75" coordsize="21600,21600" o:spt="75" o:preferrelative="t" path="m@4@5l@4@11@9@11@9@5xe" filled="f" stroked="f">
-            <v:stroke joinstyle="miter"/>
-            <v:formulas>
-              <v:f eqn="if lineDrawn pixelLineWidth 0"/>
-              <v:f eqn="sum @0 1 0"/>
-              <v:f eqn="sum 0 0 @1"/>
-              <v:f eqn="prod @2 1 2"/>
-              <v:f eqn="prod @3 21600 pixelWidth"/>
-              <v:f eqn="prod @3 21600 pixelHeight"/>
-              <v:f eqn="sum @0 0 1"/>
-              <v:f eqn="prod @6 1 2"/>
-              <v:f eqn="prod @7 21600 pixelWidth"/>
-              <v:f eqn="sum @8 21600 0"/>
-              <v:f eqn="prod @7 21600 pixelHeight"/>
-              <v:f eqn="sum @10 21600 0"/>
-            </v:formulas>
-            <v:path o:extrusionok="f" gradientshapeok="t" o:connecttype="rect"/>
-            <o:lock v:ext="edit" aspectratio="t"/>
-          </v:shapetype>
-          <v:shape id="_x0000_i1025" type="#_x0000_t75" alt="" style="width:183.3pt;height:126.35pt;visibility:visible;mso-wrap-style:square;mso-width-percent:0;mso-height-percent:0;mso-width-percent:0;mso-height-percent:0" o:bordertopcolor="black" o:borderleftcolor="black" o:borderbottomcolor="black" o:borderrightcolor="black">
-            <v:imagedata r:id="rId11" o:title=""/>
-            <w10:bordertop type="single" width="2"/>
-            <w10:borderleft type="single" width="2"/>
-            <w10:borderbottom type="single" width="2"/>
-            <w10:borderright type="single" width="2"/>
-          </v:shape>
-        </w:pict>
+        <w:drawing>
+          <wp:inline distT="0" distB="0" distL="0" distR="0" wp14:anchorId="3A4A48D5">
+            <wp:extent cx="2324100" cy="1600200"/>
+            <wp:effectExtent l="12700" t="12700" r="0" b="0"/>
+            <wp:docPr id="1" name="Imagem 1"/>
+            <wp:cNvGraphicFramePr>
+              <a:graphicFrameLocks xmlns:a="http://schemas.openxmlformats.org/drawingml/2006/main"/>
+            </wp:cNvGraphicFramePr>
+            <a:graphic xmlns:a="http://schemas.openxmlformats.org/drawingml/2006/main">
+              <a:graphicData uri="http://schemas.openxmlformats.org/drawingml/2006/picture">
+                <pic:pic xmlns:pic="http://schemas.openxmlformats.org/drawingml/2006/picture">
+                  <pic:nvPicPr>
+                    <pic:cNvPr id="0" name="Picture 1"/>
+                    <pic:cNvPicPr>
+                      <a:picLocks/>
+                    </pic:cNvPicPr>
+                  </pic:nvPicPr>
+                  <pic:blipFill>
+                    <a:blip r:embed="rId11">
+                      <a:extLst>
+                        <a:ext uri="{28A0092B-C50C-407E-A947-70E740481C1C}">
+                          <a14:useLocalDpi xmlns:a14="http://schemas.microsoft.com/office/drawing/2010/main" val="0"/>
+                        </a:ext>
+                      </a:extLst>
+                    </a:blip>
+                    <a:srcRect/>
+                    <a:stretch>
+                      <a:fillRect/>
+                    </a:stretch>
+                  </pic:blipFill>
+                  <pic:spPr bwMode="auto">
+                    <a:xfrm>
+                      <a:off x="0" y="0"/>
+                      <a:ext cx="2324100" cy="1600200"/>
+                    </a:xfrm>
+                    <a:prstGeom prst="rect">
+                      <a:avLst/>
+                    </a:prstGeom>
+                    <a:noFill/>
+                    <a:ln w="3175" cmpd="sng">
+                      <a:solidFill>
+                        <a:srgbClr val="000000"/>
+                      </a:solidFill>
+                      <a:miter lim="800000"/>
+                      <a:headEnd/>
+                      <a:tailEnd/>
+                    </a:ln>
+                    <a:effectLst/>
+                  </pic:spPr>
+                </pic:pic>
+              </a:graphicData>
+            </a:graphic>
+          </wp:inline>
+        </w:drawing>
       </w:r>
     </w:p>
     <w:p>
@@ -1015,12 +1067,14 @@
       <w:r>
         <w:t xml:space="preserve">pondida nessa seção é </w:t>
       </w:r>
+      <w:proofErr w:type="gramStart"/>
       <w:r>
         <w:rPr>
           <w:b/>
         </w:rPr>
         <w:t>por que</w:t>
       </w:r>
+      <w:proofErr w:type="gramEnd"/>
       <w:r>
         <w:t xml:space="preserve"> este estudo será feito. </w:t>
       </w:r>
@@ -1078,7 +1132,15 @@
         <w:pStyle w:val="TF-ALNEA"/>
       </w:pPr>
       <w:r>
-        <w:t>relacionar e justificar os argumentos que determinam que a proposta é significativa ou importante, isto é, que não é algo trivial ou corriqueiro. Os argumentos podem ser científicos (em que o estudo melhora o conhecimento sobre o tema) ou metodológicos/técnicos (por que a metodologia ou as técnicas a serem utilizadas são essenciais para o contexto do estudo), ou ambos;</w:t>
+        <w:t>relacionar e justificar os argumentos que determinam que a proposta é significativa ou importante, isto é, que não é algo trivial ou corriqueiro. Os argumentos podem ser científicos (em que o estudo melhora o conhecimento sobre o tema) ou metodológicos/técnicos (</w:t>
+      </w:r>
+      <w:proofErr w:type="gramStart"/>
+      <w:r>
+        <w:t>por que</w:t>
+      </w:r>
+      <w:proofErr w:type="gramEnd"/>
+      <w:r>
+        <w:t xml:space="preserve"> a metodologia ou as técnicas a serem utilizadas são essenciais para o contexto do estudo), ou ambos;</w:t>
       </w:r>
     </w:p>
     <w:p>
@@ -1120,27 +1182,14 @@
         <w:lastRenderedPageBreak/>
         <w:t xml:space="preserve">Quadro </w:t>
       </w:r>
-      <w:r>
-        <w:fldChar w:fldCharType="begin"/>
-      </w:r>
-      <w:r>
-        <w:instrText xml:space="preserve"> SEQ Quadro \* ARABIC </w:instrText>
-      </w:r>
-      <w:r>
-        <w:fldChar w:fldCharType="separate"/>
-      </w:r>
-      <w:r>
-        <w:rPr>
-          <w:noProof/>
-        </w:rPr>
-        <w:t>1</w:t>
-      </w:r>
-      <w:r>
-        <w:rPr>
-          <w:noProof/>
-        </w:rPr>
-        <w:fldChar w:fldCharType="end"/>
-      </w:r>
+      <w:fldSimple w:instr=" SEQ Quadro \* ARABIC ">
+        <w:r>
+          <w:rPr>
+            <w:noProof/>
+          </w:rPr>
+          <w:t>1</w:t>
+        </w:r>
+      </w:fldSimple>
       <w:bookmarkEnd w:id="41"/>
       <w:r>
         <w:t xml:space="preserve"> - </w:t>
@@ -1167,10 +1216,10 @@
         <w:tblLook w:val="04A0" w:firstRow="1" w:lastRow="0" w:firstColumn="1" w:lastColumn="0" w:noHBand="0" w:noVBand="1"/>
       </w:tblPr>
       <w:tblGrid>
-        <w:gridCol w:w="3715"/>
-        <w:gridCol w:w="1746"/>
-        <w:gridCol w:w="1746"/>
-        <w:gridCol w:w="1865"/>
+        <w:gridCol w:w="3670"/>
+        <w:gridCol w:w="1721"/>
+        <w:gridCol w:w="1721"/>
+        <w:gridCol w:w="1836"/>
       </w:tblGrid>
       <w:tr>
         <w:trPr>
@@ -1192,66 +1241,199 @@
               <w:rPr>
                 <w:noProof/>
               </w:rPr>
+              <mc:AlternateContent>
+                <mc:Choice Requires="wps">
+                  <w:drawing>
+                    <wp:anchor distT="45720" distB="45720" distL="114300" distR="114300" simplePos="0" relativeHeight="251658240" behindDoc="0" locked="0" layoutInCell="1" allowOverlap="1" wp14:anchorId="7BEFD259">
+                      <wp:simplePos x="0" y="0"/>
+                      <wp:positionH relativeFrom="column">
+                        <wp:posOffset>1221740</wp:posOffset>
+                      </wp:positionH>
+                      <wp:positionV relativeFrom="paragraph">
+                        <wp:posOffset>53340</wp:posOffset>
+                      </wp:positionV>
+                      <wp:extent cx="1327785" cy="298450"/>
+                      <wp:effectExtent l="0" t="0" r="0" b="0"/>
+                      <wp:wrapSquare wrapText="bothSides"/>
+                      <wp:docPr id="3" name="Caixa de Texto 2"/>
+                      <wp:cNvGraphicFramePr>
+                        <a:graphicFrameLocks xmlns:a="http://schemas.openxmlformats.org/drawingml/2006/main"/>
+                      </wp:cNvGraphicFramePr>
+                      <a:graphic xmlns:a="http://schemas.openxmlformats.org/drawingml/2006/main">
+                        <a:graphicData uri="http://schemas.microsoft.com/office/word/2010/wordprocessingShape">
+                          <wps:wsp>
+                            <wps:cNvSpPr txBox="1">
+                              <a:spLocks/>
+                            </wps:cNvSpPr>
+                            <wps:spPr bwMode="auto">
+                              <a:xfrm>
+                                <a:off x="0" y="0"/>
+                                <a:ext cx="1327785" cy="298450"/>
+                              </a:xfrm>
+                              <a:prstGeom prst="rect">
+                                <a:avLst/>
+                              </a:prstGeom>
+                              <a:noFill/>
+                              <a:ln w="9525">
+                                <a:noFill/>
+                                <a:miter lim="800000"/>
+                                <a:headEnd/>
+                                <a:tailEnd/>
+                              </a:ln>
+                            </wps:spPr>
+                            <wps:txbx>
+                              <w:txbxContent>
+                                <w:p>
+                                  <w:pPr>
+                                    <w:pStyle w:val="TF-TEXTOQUADRO"/>
+                                    <w:jc w:val="center"/>
+                                  </w:pPr>
+                                  <w:r>
+                                    <w:t xml:space="preserve">Trabalhos </w:t>
+                                  </w:r>
+                                  <w:r>
+                                    <w:t>Correlatos</w:t>
+                                  </w:r>
+                                </w:p>
+                              </w:txbxContent>
+                            </wps:txbx>
+                            <wps:bodyPr rot="0" vert="horz" wrap="square" lIns="91440" tIns="45720" rIns="91440" bIns="45720" anchor="t" anchorCtr="0">
+                              <a:noAutofit/>
+                            </wps:bodyPr>
+                          </wps:wsp>
+                        </a:graphicData>
+                      </a:graphic>
+                      <wp14:sizeRelH relativeFrom="margin">
+                        <wp14:pctWidth>0</wp14:pctWidth>
+                      </wp14:sizeRelH>
+                      <wp14:sizeRelV relativeFrom="margin">
+                        <wp14:pctHeight>0</wp14:pctHeight>
+                      </wp14:sizeRelV>
+                    </wp:anchor>
+                  </w:drawing>
+                </mc:Choice>
+                <mc:Fallback>
+                  <w:pict>
+                    <v:shapetype w14:anchorId="7BEFD259" id="_x0000_t202" coordsize="21600,21600" o:spt="202" path="m,l,21600r21600,l21600,xe">
+                      <v:stroke joinstyle="miter"/>
+                      <v:path gradientshapeok="t" o:connecttype="rect"/>
+                    </v:shapetype>
+                    <v:shape id="Caixa de Texto 2" o:spid="_x0000_s1026" type="#_x0000_t202" style="position:absolute;margin-left:96.2pt;margin-top:4.2pt;width:104.55pt;height:23.5pt;z-index:251658240;visibility:visible;mso-wrap-style:square;mso-width-percent:0;mso-height-percent:0;mso-wrap-distance-left:9pt;mso-wrap-distance-top:3.6pt;mso-wrap-distance-right:9pt;mso-wrap-distance-bottom:3.6pt;mso-position-horizontal:absolute;mso-position-horizontal-relative:text;mso-position-vertical:absolute;mso-position-vertical-relative:text;mso-width-percent:0;mso-height-percent:0;mso-width-relative:margin;mso-height-relative:margin;v-text-anchor:top" o:gfxdata="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" filled="f" stroked="f">
+                      <v:textbox>
+                        <w:txbxContent>
+                          <w:p>
+                            <w:pPr>
+                              <w:pStyle w:val="TF-TEXTOQUADRO"/>
+                              <w:jc w:val="center"/>
+                            </w:pPr>
+                            <w:r>
+                              <w:t xml:space="preserve">Trabalhos </w:t>
+                            </w:r>
+                            <w:r>
+                              <w:t>Correlatos</w:t>
+                            </w:r>
+                          </w:p>
+                        </w:txbxContent>
+                      </v:textbox>
+                      <w10:wrap type="square"/>
+                    </v:shape>
+                  </w:pict>
+                </mc:Fallback>
+              </mc:AlternateContent>
             </w:r>
             <w:r>
               <w:rPr>
                 <w:noProof/>
               </w:rPr>
-              <w:pict w14:anchorId="7BEFD259">
-                <v:shapetype id="_x0000_t202" coordsize="21600,21600" o:spt="202" path="m,l,21600r21600,l21600,xe">
-                  <v:stroke joinstyle="miter"/>
-                  <v:path gradientshapeok="t" o:connecttype="rect"/>
-                </v:shapetype>
-                <v:shape id="Caixa de Texto 2" o:spid="_x0000_s1026" type="#_x0000_t202" style="position:absolute;margin-left:96.2pt;margin-top:4.2pt;width:104.55pt;height:23.5pt;z-index:251658240;visibility:visible;mso-wrap-style:square;mso-width-percent:0;mso-height-percent:0;mso-wrap-distance-left:9pt;mso-wrap-distance-top:3.6pt;mso-wrap-distance-right:9pt;mso-wrap-distance-bottom:3.6pt;mso-position-horizontal:absolute;mso-position-horizontal-relative:text;mso-position-vertical:absolute;mso-position-vertical-relative:text;mso-width-percent:0;mso-height-percent:0;mso-width-relative:margin;mso-height-relative:margin;v-text-anchor:top" o:gfxdata="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" filled="f" stroked="f">
-                  <o:lock v:ext="edit" aspectratio="t" verticies="t" text="t" shapetype="t"/>
-                  <v:textbox>
-                    <w:txbxContent>
-                      <w:p>
-                        <w:pPr>
-                          <w:pStyle w:val="TF-TEXTOQUADRO"/>
-                          <w:jc w:val="center"/>
-                        </w:pPr>
-                        <w:r>
-                          <w:t xml:space="preserve">Trabalhos </w:t>
-                        </w:r>
-                        <w:r>
-                          <w:t>Correlatos</w:t>
-                        </w:r>
-                      </w:p>
-                    </w:txbxContent>
-                  </v:textbox>
-                  <w10:wrap type="square"/>
-                </v:shape>
-              </w:pict>
-            </w:r>
-            <w:r>
-              <w:rPr>
-                <w:noProof/>
-              </w:rPr>
-            </w:r>
-            <w:r>
-              <w:rPr>
-                <w:noProof/>
-              </w:rPr>
-              <w:pict w14:anchorId="66F20358">
-                <v:shape id="_x0000_s1027" type="#_x0000_t202" style="position:absolute;margin-left:-5.15pt;margin-top:21.5pt;width:79.5pt;height:20pt;z-index:251657216;visibility:visible;mso-wrap-style:square;mso-width-percent:0;mso-height-percent:0;mso-wrap-distance-left:9pt;mso-wrap-distance-top:3.6pt;mso-wrap-distance-right:9pt;mso-wrap-distance-bottom:3.6pt;mso-position-horizontal:absolute;mso-position-horizontal-relative:text;mso-position-vertical:absolute;mso-position-vertical-relative:text;mso-width-percent:0;mso-height-percent:0;mso-width-relative:margin;mso-height-relative:margin;v-text-anchor:middle" o:gfxdata="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" filled="f" stroked="f">
-                  <o:lock v:ext="edit" aspectratio="t" verticies="t" text="t" shapetype="t"/>
-                  <v:textbox>
-                    <w:txbxContent>
-                      <w:p>
-                        <w:pPr>
-                          <w:pStyle w:val="TF-TEXTO"/>
-                          <w:ind w:firstLine="0"/>
-                        </w:pPr>
-                        <w:r>
-                          <w:t>Características</w:t>
-                        </w:r>
-                      </w:p>
-                    </w:txbxContent>
-                  </v:textbox>
-                  <w10:wrap type="square"/>
-                </v:shape>
-              </w:pict>
+              <mc:AlternateContent>
+                <mc:Choice Requires="wps">
+                  <w:drawing>
+                    <wp:anchor distT="45720" distB="45720" distL="114300" distR="114300" simplePos="0" relativeHeight="251657216" behindDoc="0" locked="0" layoutInCell="1" allowOverlap="1" wp14:anchorId="66F20358">
+                      <wp:simplePos x="0" y="0"/>
+                      <wp:positionH relativeFrom="column">
+                        <wp:posOffset>-65405</wp:posOffset>
+                      </wp:positionH>
+                      <wp:positionV relativeFrom="paragraph">
+                        <wp:posOffset>273050</wp:posOffset>
+                      </wp:positionV>
+                      <wp:extent cx="1009650" cy="254000"/>
+                      <wp:effectExtent l="0" t="0" r="0" b="0"/>
+                      <wp:wrapSquare wrapText="bothSides"/>
+                      <wp:docPr id="217" name="Caixa de Texto 2"/>
+                      <wp:cNvGraphicFramePr>
+                        <a:graphicFrameLocks xmlns:a="http://schemas.openxmlformats.org/drawingml/2006/main"/>
+                      </wp:cNvGraphicFramePr>
+                      <a:graphic xmlns:a="http://schemas.openxmlformats.org/drawingml/2006/main">
+                        <a:graphicData uri="http://schemas.microsoft.com/office/word/2010/wordprocessingShape">
+                          <wps:wsp>
+                            <wps:cNvSpPr txBox="1">
+                              <a:spLocks/>
+                            </wps:cNvSpPr>
+                            <wps:spPr bwMode="auto">
+                              <a:xfrm>
+                                <a:off x="0" y="0"/>
+                                <a:ext cx="1009650" cy="254000"/>
+                              </a:xfrm>
+                              <a:prstGeom prst="rect">
+                                <a:avLst/>
+                              </a:prstGeom>
+                              <a:noFill/>
+                              <a:ln w="9525">
+                                <a:noFill/>
+                                <a:miter lim="800000"/>
+                                <a:headEnd/>
+                                <a:tailEnd/>
+                              </a:ln>
+                            </wps:spPr>
+                            <wps:txbx>
+                              <w:txbxContent>
+                                <w:p>
+                                  <w:pPr>
+                                    <w:pStyle w:val="TF-TEXTO"/>
+                                    <w:ind w:firstLine="0"/>
+                                  </w:pPr>
+                                  <w:r>
+                                    <w:t>Características</w:t>
+                                  </w:r>
+                                </w:p>
+                              </w:txbxContent>
+                            </wps:txbx>
+                            <wps:bodyPr rot="0" vert="horz" wrap="square" lIns="91440" tIns="45720" rIns="91440" bIns="45720" anchor="ctr" anchorCtr="0">
+                              <a:noAutofit/>
+                            </wps:bodyPr>
+                          </wps:wsp>
+                        </a:graphicData>
+                      </a:graphic>
+                      <wp14:sizeRelH relativeFrom="margin">
+                        <wp14:pctWidth>0</wp14:pctWidth>
+                      </wp14:sizeRelH>
+                      <wp14:sizeRelV relativeFrom="margin">
+                        <wp14:pctHeight>0</wp14:pctHeight>
+                      </wp14:sizeRelV>
+                    </wp:anchor>
+                  </w:drawing>
+                </mc:Choice>
+                <mc:Fallback>
+                  <w:pict>
+                    <v:shape w14:anchorId="66F20358" id="_x0000_s1027" type="#_x0000_t202" style="position:absolute;margin-left:-5.15pt;margin-top:21.5pt;width:79.5pt;height:20pt;z-index:251657216;visibility:visible;mso-wrap-style:square;mso-width-percent:0;mso-height-percent:0;mso-wrap-distance-left:9pt;mso-wrap-distance-top:3.6pt;mso-wrap-distance-right:9pt;mso-wrap-distance-bottom:3.6pt;mso-position-horizontal:absolute;mso-position-horizontal-relative:text;mso-position-vertical:absolute;mso-position-vertical-relative:text;mso-width-percent:0;mso-height-percent:0;mso-width-relative:margin;mso-height-relative:margin;v-text-anchor:middle" o:gfxdata="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" filled="f" stroked="f">
+                      <v:textbox>
+                        <w:txbxContent>
+                          <w:p>
+                            <w:pPr>
+                              <w:pStyle w:val="TF-TEXTO"/>
+                              <w:ind w:firstLine="0"/>
+                            </w:pPr>
+                            <w:r>
+                              <w:t>Características</w:t>
+                            </w:r>
+                          </w:p>
+                        </w:txbxContent>
+                      </v:textbox>
+                      <w10:wrap type="square"/>
+                    </v:shape>
+                  </w:pict>
+                </mc:Fallback>
+              </mc:AlternateContent>
             </w:r>
           </w:p>
         </w:tc>
@@ -1820,27 +2002,14 @@
       <w:r>
         <w:t xml:space="preserve">Quadro </w:t>
       </w:r>
-      <w:r>
-        <w:fldChar w:fldCharType="begin"/>
-      </w:r>
-      <w:r>
-        <w:instrText xml:space="preserve"> SEQ Quadro \* ARABIC </w:instrText>
-      </w:r>
-      <w:r>
-        <w:fldChar w:fldCharType="separate"/>
-      </w:r>
-      <w:r>
-        <w:rPr>
-          <w:noProof/>
-        </w:rPr>
-        <w:t>2</w:t>
-      </w:r>
-      <w:r>
-        <w:rPr>
-          <w:noProof/>
-        </w:rPr>
-        <w:fldChar w:fldCharType="end"/>
-      </w:r>
+      <w:fldSimple w:instr=" SEQ Quadro \* ARABIC ">
+        <w:r>
+          <w:rPr>
+            <w:noProof/>
+          </w:rPr>
+          <w:t>2</w:t>
+        </w:r>
+      </w:fldSimple>
       <w:bookmarkEnd w:id="42"/>
       <w:r>
         <w:t xml:space="preserve"> - Cronograma</w:t>
@@ -3029,7 +3198,15 @@
         <w:pStyle w:val="TF-REFERNCIASITEM0"/>
       </w:pPr>
       <w:r>
-        <w:t xml:space="preserve">[Só podem ser inseridas nas referências os documentos citados no projeto. Todos os documentos citados obrigatoriamente tem que estar inserido nas referências. </w:t>
+        <w:t xml:space="preserve">[Só podem ser inseridas nas referências os documentos citados no projeto. Todos os documentos citados obrigatoriamente </w:t>
+      </w:r>
+      <w:proofErr w:type="gramStart"/>
+      <w:r>
+        <w:t>tem</w:t>
+      </w:r>
+      <w:proofErr w:type="gramEnd"/>
+      <w:r>
+        <w:t xml:space="preserve"> que estar inserido nas referências. </w:t>
       </w:r>
     </w:p>
     <w:p>
@@ -3443,6 +3620,7 @@
         <w:t xml:space="preserve">New York, v. 2, n. 2, p. 33-50, </w:t>
       </w:r>
       <w:proofErr w:type="spellStart"/>
+      <w:proofErr w:type="gramStart"/>
       <w:r>
         <w:rPr>
           <w:lang w:val="en-US"/>
@@ -3454,7 +3632,14 @@
         <w:rPr>
           <w:lang w:val="en-US"/>
         </w:rPr>
-        <w:t>/mar. 1968.</w:t>
+        <w:t>/</w:t>
+      </w:r>
+      <w:proofErr w:type="gramEnd"/>
+      <w:r>
+        <w:rPr>
+          <w:lang w:val="en-US"/>
+        </w:rPr>
+        <w:t>mar. 1968.</w:t>
       </w:r>
     </w:p>
     <w:p>
@@ -3562,13 +3747,8 @@
       <w:r>
         <w:t>Disponível em: &lt;</w:t>
       </w:r>
-      <w:proofErr w:type="spellStart"/>
-      <w:r>
-        <w:t>https</w:t>
-      </w:r>
-      <w:proofErr w:type="spellEnd"/>
-      <w:r>
-        <w:t>://scratch.mit.edu/</w:t>
+      <w:r>
+        <w:t>https://scratch.mit.edu/</w:t>
       </w:r>
       <w:r>
         <w:t>&gt;. Acesso em: 27 maio 2013.</w:t>
@@ -3629,7 +3809,7 @@
 </file>
 
 <file path=word/endnotes.xml><?xml version="1.0" encoding="utf-8"?>
-<w:endnotes xmlns:wpc="http://schemas.microsoft.com/office/word/2010/wordprocessingCanvas" xmlns:cx="http://schemas.microsoft.com/office/drawing/2014/chartex" xmlns:cx1="http://schemas.microsoft.com/office/drawing/2015/9/8/chartex" xmlns:cx2="http://schemas.microsoft.com/office/drawing/2015/10/21/chartex" xmlns:cx3="http://schemas.microsoft.com/office/drawing/2016/5/9/chartex" xmlns:cx4="http://schemas.microsoft.com/office/drawing/2016/5/10/chartex" xmlns:cx5="http://schemas.microsoft.com/office/drawing/2016/5/11/chartex" xmlns:cx6="http://schemas.microsoft.com/office/drawing/2016/5/12/chartex" xmlns:cx7="http://schemas.microsoft.com/office/drawing/2016/5/13/chartex" xmlns:cx8="http://schemas.microsoft.com/office/drawing/2016/5/14/chartex" xmlns:mc="http://schemas.openxmlformats.org/markup-compatibility/2006" xmlns:aink="http://schemas.microsoft.com/office/drawing/2016/ink" xmlns:am3d="http://schemas.microsoft.com/office/drawing/2017/model3d" xmlns:o="urn:schemas-microsoft-com:office:office" xmlns:r="http://schemas.openxmlformats.org/officeDocument/2006/relationships" xmlns:m="http://schemas.openxmlformats.org/officeDocument/2006/math" xmlns:v="urn:schemas-microsoft-com:vml" xmlns:wp14="http://schemas.microsoft.com/office/word/2010/wordprocessingDrawing" xmlns:wp="http://schemas.openxmlformats.org/drawingml/2006/wordprocessingDrawing" xmlns:w10="urn:schemas-microsoft-com:office:word" xmlns:w="http://schemas.openxmlformats.org/wordprocessingml/2006/main" xmlns:w14="http://schemas.microsoft.com/office/word/2010/wordml" xmlns:w15="http://schemas.microsoft.com/office/word/2012/wordml" xmlns:w16cex="http://schemas.microsoft.com/office/word/2018/wordml/cex" xmlns:w16cid="http://schemas.microsoft.com/office/word/2016/wordml/cid" xmlns:w16="http://schemas.microsoft.com/office/word/2018/wordml" xmlns:w16sdtdh="http://schemas.microsoft.com/office/word/2020/wordml/sdtdatahash" xmlns:w16se="http://schemas.microsoft.com/office/word/2015/wordml/symex" xmlns:wpg="http://schemas.microsoft.com/office/word/2010/wordprocessingGroup" xmlns:wpi="http://schemas.microsoft.com/office/word/2010/wordprocessingInk" xmlns:wne="http://schemas.microsoft.com/office/word/2006/wordml" xmlns:wps="http://schemas.microsoft.com/office/word/2010/wordprocessingShape" mc:Ignorable="w14 w15 w16se w16cid w16 w16cex w16sdtdh wp14">
+<w:endnotes xmlns:wpc="http://schemas.microsoft.com/office/word/2010/wordprocessingCanvas" xmlns:cx="http://schemas.microsoft.com/office/drawing/2014/chartex" xmlns:cx1="http://schemas.microsoft.com/office/drawing/2015/9/8/chartex" xmlns:cx2="http://schemas.microsoft.com/office/drawing/2015/10/21/chartex" xmlns:cx3="http://schemas.microsoft.com/office/drawing/2016/5/9/chartex" xmlns:cx4="http://schemas.microsoft.com/office/drawing/2016/5/10/chartex" xmlns:cx5="http://schemas.microsoft.com/office/drawing/2016/5/11/chartex" xmlns:cx6="http://schemas.microsoft.com/office/drawing/2016/5/12/chartex" xmlns:cx7="http://schemas.microsoft.com/office/drawing/2016/5/13/chartex" xmlns:cx8="http://schemas.microsoft.com/office/drawing/2016/5/14/chartex" xmlns:mc="http://schemas.openxmlformats.org/markup-compatibility/2006" xmlns:aink="http://schemas.microsoft.com/office/drawing/2016/ink" xmlns:am3d="http://schemas.microsoft.com/office/drawing/2017/model3d" xmlns:o="urn:schemas-microsoft-com:office:office" xmlns:oel="http://schemas.microsoft.com/office/2019/extlst" xmlns:r="http://schemas.openxmlformats.org/officeDocument/2006/relationships" xmlns:m="http://schemas.openxmlformats.org/officeDocument/2006/math" xmlns:v="urn:schemas-microsoft-com:vml" xmlns:wp14="http://schemas.microsoft.com/office/word/2010/wordprocessingDrawing" xmlns:wp="http://schemas.openxmlformats.org/drawingml/2006/wordprocessingDrawing" xmlns:w10="urn:schemas-microsoft-com:office:word" xmlns:w="http://schemas.openxmlformats.org/wordprocessingml/2006/main" xmlns:w14="http://schemas.microsoft.com/office/word/2010/wordml" xmlns:w15="http://schemas.microsoft.com/office/word/2012/wordml" xmlns:w16cex="http://schemas.microsoft.com/office/word/2018/wordml/cex" xmlns:w16cid="http://schemas.microsoft.com/office/word/2016/wordml/cid" xmlns:w16="http://schemas.microsoft.com/office/word/2018/wordml" xmlns:w16sdtdh="http://schemas.microsoft.com/office/word/2020/wordml/sdtdatahash" xmlns:w16se="http://schemas.microsoft.com/office/word/2015/wordml/symex" xmlns:wpg="http://schemas.microsoft.com/office/word/2010/wordprocessingGroup" xmlns:wpi="http://schemas.microsoft.com/office/word/2010/wordprocessingInk" xmlns:wne="http://schemas.microsoft.com/office/word/2006/wordml" xmlns:wps="http://schemas.microsoft.com/office/word/2010/wordprocessingShape" mc:Ignorable="w14 w15 w16se w16cid w16 w16cex w16sdtdh wp14">
   <w:endnote w:type="separator" w:id="-1">
     <w:p>
       <w:r>
@@ -3648,7 +3828,7 @@
 </file>
 
 <file path=word/footer1.xml><?xml version="1.0" encoding="utf-8"?>
-<w:ftr xmlns:wpc="http://schemas.microsoft.com/office/word/2010/wordprocessingCanvas" xmlns:cx="http://schemas.microsoft.com/office/drawing/2014/chartex" xmlns:cx1="http://schemas.microsoft.com/office/drawing/2015/9/8/chartex" xmlns:cx2="http://schemas.microsoft.com/office/drawing/2015/10/21/chartex" xmlns:cx3="http://schemas.microsoft.com/office/drawing/2016/5/9/chartex" xmlns:cx4="http://schemas.microsoft.com/office/drawing/2016/5/10/chartex" xmlns:cx5="http://schemas.microsoft.com/office/drawing/2016/5/11/chartex" xmlns:cx6="http://schemas.microsoft.com/office/drawing/2016/5/12/chartex" xmlns:cx7="http://schemas.microsoft.com/office/drawing/2016/5/13/chartex" xmlns:cx8="http://schemas.microsoft.com/office/drawing/2016/5/14/chartex" xmlns:mc="http://schemas.openxmlformats.org/markup-compatibility/2006" xmlns:aink="http://schemas.microsoft.com/office/drawing/2016/ink" xmlns:am3d="http://schemas.microsoft.com/office/drawing/2017/model3d" xmlns:o="urn:schemas-microsoft-com:office:office" xmlns:r="http://schemas.openxmlformats.org/officeDocument/2006/relationships" xmlns:m="http://schemas.openxmlformats.org/officeDocument/2006/math" xmlns:v="urn:schemas-microsoft-com:vml" xmlns:wp14="http://schemas.microsoft.com/office/word/2010/wordprocessingDrawing" xmlns:wp="http://schemas.openxmlformats.org/drawingml/2006/wordprocessingDrawing" xmlns:w10="urn:schemas-microsoft-com:office:word" xmlns:w="http://schemas.openxmlformats.org/wordprocessingml/2006/main" xmlns:w14="http://schemas.microsoft.com/office/word/2010/wordml" xmlns:w15="http://schemas.microsoft.com/office/word/2012/wordml" xmlns:w16cex="http://schemas.microsoft.com/office/word/2018/wordml/cex" xmlns:w16cid="http://schemas.microsoft.com/office/word/2016/wordml/cid" xmlns:w16="http://schemas.microsoft.com/office/word/2018/wordml" xmlns:w16sdtdh="http://schemas.microsoft.com/office/word/2020/wordml/sdtdatahash" xmlns:w16se="http://schemas.microsoft.com/office/word/2015/wordml/symex" xmlns:wpg="http://schemas.microsoft.com/office/word/2010/wordprocessingGroup" xmlns:wpi="http://schemas.microsoft.com/office/word/2010/wordprocessingInk" xmlns:wne="http://schemas.microsoft.com/office/word/2006/wordml" xmlns:wps="http://schemas.microsoft.com/office/word/2010/wordprocessingShape" mc:Ignorable="w14 w15 w16se w16cid w16 w16cex w16sdtdh wp14">
+<w:ftr xmlns:wpc="http://schemas.microsoft.com/office/word/2010/wordprocessingCanvas" xmlns:cx="http://schemas.microsoft.com/office/drawing/2014/chartex" xmlns:cx1="http://schemas.microsoft.com/office/drawing/2015/9/8/chartex" xmlns:cx2="http://schemas.microsoft.com/office/drawing/2015/10/21/chartex" xmlns:cx3="http://schemas.microsoft.com/office/drawing/2016/5/9/chartex" xmlns:cx4="http://schemas.microsoft.com/office/drawing/2016/5/10/chartex" xmlns:cx5="http://schemas.microsoft.com/office/drawing/2016/5/11/chartex" xmlns:cx6="http://schemas.microsoft.com/office/drawing/2016/5/12/chartex" xmlns:cx7="http://schemas.microsoft.com/office/drawing/2016/5/13/chartex" xmlns:cx8="http://schemas.microsoft.com/office/drawing/2016/5/14/chartex" xmlns:mc="http://schemas.openxmlformats.org/markup-compatibility/2006" xmlns:aink="http://schemas.microsoft.com/office/drawing/2016/ink" xmlns:am3d="http://schemas.microsoft.com/office/drawing/2017/model3d" xmlns:o="urn:schemas-microsoft-com:office:office" xmlns:oel="http://schemas.microsoft.com/office/2019/extlst" xmlns:r="http://schemas.openxmlformats.org/officeDocument/2006/relationships" xmlns:m="http://schemas.openxmlformats.org/officeDocument/2006/math" xmlns:v="urn:schemas-microsoft-com:vml" xmlns:wp14="http://schemas.microsoft.com/office/word/2010/wordprocessingDrawing" xmlns:wp="http://schemas.openxmlformats.org/drawingml/2006/wordprocessingDrawing" xmlns:w10="urn:schemas-microsoft-com:office:word" xmlns:w="http://schemas.openxmlformats.org/wordprocessingml/2006/main" xmlns:w14="http://schemas.microsoft.com/office/word/2010/wordml" xmlns:w15="http://schemas.microsoft.com/office/word/2012/wordml" xmlns:w16cex="http://schemas.microsoft.com/office/word/2018/wordml/cex" xmlns:w16cid="http://schemas.microsoft.com/office/word/2016/wordml/cid" xmlns:w16="http://schemas.microsoft.com/office/word/2018/wordml" xmlns:w16sdtdh="http://schemas.microsoft.com/office/word/2020/wordml/sdtdatahash" xmlns:w16se="http://schemas.microsoft.com/office/word/2015/wordml/symex" xmlns:wpg="http://schemas.microsoft.com/office/word/2010/wordprocessingGroup" xmlns:wpi="http://schemas.microsoft.com/office/word/2010/wordprocessingInk" xmlns:wne="http://schemas.microsoft.com/office/word/2006/wordml" xmlns:wps="http://schemas.microsoft.com/office/word/2010/wordprocessingShape" mc:Ignorable="w14 w15 w16se w16cid w16 w16cex w16sdtdh wp14">
   <w:p>
     <w:pPr>
       <w:pStyle w:val="Rodap"/>
@@ -3686,7 +3866,7 @@
 </file>
 
 <file path=word/footer2.xml><?xml version="1.0" encoding="utf-8"?>
-<w:ftr xmlns:wpc="http://schemas.microsoft.com/office/word/2010/wordprocessingCanvas" xmlns:cx="http://schemas.microsoft.com/office/drawing/2014/chartex" xmlns:cx1="http://schemas.microsoft.com/office/drawing/2015/9/8/chartex" xmlns:cx2="http://schemas.microsoft.com/office/drawing/2015/10/21/chartex" xmlns:cx3="http://schemas.microsoft.com/office/drawing/2016/5/9/chartex" xmlns:cx4="http://schemas.microsoft.com/office/drawing/2016/5/10/chartex" xmlns:cx5="http://schemas.microsoft.com/office/drawing/2016/5/11/chartex" xmlns:cx6="http://schemas.microsoft.com/office/drawing/2016/5/12/chartex" xmlns:cx7="http://schemas.microsoft.com/office/drawing/2016/5/13/chartex" xmlns:cx8="http://schemas.microsoft.com/office/drawing/2016/5/14/chartex" xmlns:mc="http://schemas.openxmlformats.org/markup-compatibility/2006" xmlns:aink="http://schemas.microsoft.com/office/drawing/2016/ink" xmlns:am3d="http://schemas.microsoft.com/office/drawing/2017/model3d" xmlns:o="urn:schemas-microsoft-com:office:office" xmlns:r="http://schemas.openxmlformats.org/officeDocument/2006/relationships" xmlns:m="http://schemas.openxmlformats.org/officeDocument/2006/math" xmlns:v="urn:schemas-microsoft-com:vml" xmlns:wp14="http://schemas.microsoft.com/office/word/2010/wordprocessingDrawing" xmlns:wp="http://schemas.openxmlformats.org/drawingml/2006/wordprocessingDrawing" xmlns:w10="urn:schemas-microsoft-com:office:word" xmlns:w="http://schemas.openxmlformats.org/wordprocessingml/2006/main" xmlns:w14="http://schemas.microsoft.com/office/word/2010/wordml" xmlns:w15="http://schemas.microsoft.com/office/word/2012/wordml" xmlns:w16cex="http://schemas.microsoft.com/office/word/2018/wordml/cex" xmlns:w16cid="http://schemas.microsoft.com/office/word/2016/wordml/cid" xmlns:w16="http://schemas.microsoft.com/office/word/2018/wordml" xmlns:w16sdtdh="http://schemas.microsoft.com/office/word/2020/wordml/sdtdatahash" xmlns:w16se="http://schemas.microsoft.com/office/word/2015/wordml/symex" xmlns:wpg="http://schemas.microsoft.com/office/word/2010/wordprocessingGroup" xmlns:wpi="http://schemas.microsoft.com/office/word/2010/wordprocessingInk" xmlns:wne="http://schemas.microsoft.com/office/word/2006/wordml" xmlns:wps="http://schemas.microsoft.com/office/word/2010/wordprocessingShape" mc:Ignorable="w14 w15 w16se w16cid w16 w16cex w16sdtdh wp14">
+<w:ftr xmlns:wpc="http://schemas.microsoft.com/office/word/2010/wordprocessingCanvas" xmlns:cx="http://schemas.microsoft.com/office/drawing/2014/chartex" xmlns:cx1="http://schemas.microsoft.com/office/drawing/2015/9/8/chartex" xmlns:cx2="http://schemas.microsoft.com/office/drawing/2015/10/21/chartex" xmlns:cx3="http://schemas.microsoft.com/office/drawing/2016/5/9/chartex" xmlns:cx4="http://schemas.microsoft.com/office/drawing/2016/5/10/chartex" xmlns:cx5="http://schemas.microsoft.com/office/drawing/2016/5/11/chartex" xmlns:cx6="http://schemas.microsoft.com/office/drawing/2016/5/12/chartex" xmlns:cx7="http://schemas.microsoft.com/office/drawing/2016/5/13/chartex" xmlns:cx8="http://schemas.microsoft.com/office/drawing/2016/5/14/chartex" xmlns:mc="http://schemas.openxmlformats.org/markup-compatibility/2006" xmlns:aink="http://schemas.microsoft.com/office/drawing/2016/ink" xmlns:am3d="http://schemas.microsoft.com/office/drawing/2017/model3d" xmlns:o="urn:schemas-microsoft-com:office:office" xmlns:oel="http://schemas.microsoft.com/office/2019/extlst" xmlns:r="http://schemas.openxmlformats.org/officeDocument/2006/relationships" xmlns:m="http://schemas.openxmlformats.org/officeDocument/2006/math" xmlns:v="urn:schemas-microsoft-com:vml" xmlns:wp14="http://schemas.microsoft.com/office/word/2010/wordprocessingDrawing" xmlns:wp="http://schemas.openxmlformats.org/drawingml/2006/wordprocessingDrawing" xmlns:w10="urn:schemas-microsoft-com:office:word" xmlns:w="http://schemas.openxmlformats.org/wordprocessingml/2006/main" xmlns:w14="http://schemas.microsoft.com/office/word/2010/wordml" xmlns:w15="http://schemas.microsoft.com/office/word/2012/wordml" xmlns:w16cex="http://schemas.microsoft.com/office/word/2018/wordml/cex" xmlns:w16cid="http://schemas.microsoft.com/office/word/2016/wordml/cid" xmlns:w16="http://schemas.microsoft.com/office/word/2018/wordml" xmlns:w16sdtdh="http://schemas.microsoft.com/office/word/2020/wordml/sdtdatahash" xmlns:w16se="http://schemas.microsoft.com/office/word/2015/wordml/symex" xmlns:wpg="http://schemas.microsoft.com/office/word/2010/wordprocessingGroup" xmlns:wpi="http://schemas.microsoft.com/office/word/2010/wordprocessingInk" xmlns:wne="http://schemas.microsoft.com/office/word/2006/wordml" xmlns:wps="http://schemas.microsoft.com/office/word/2010/wordprocessingShape" mc:Ignorable="w14 w15 w16se w16cid w16 w16cex w16sdtdh wp14">
   <w:p>
     <w:pPr>
       <w:pStyle w:val="Rodap"/>
@@ -3737,7 +3917,7 @@
 </file>
 
 <file path=word/footnotes.xml><?xml version="1.0" encoding="utf-8"?>
-<w:footnotes xmlns:wpc="http://schemas.microsoft.com/office/word/2010/wordprocessingCanvas" xmlns:cx="http://schemas.microsoft.com/office/drawing/2014/chartex" xmlns:cx1="http://schemas.microsoft.com/office/drawing/2015/9/8/chartex" xmlns:cx2="http://schemas.microsoft.com/office/drawing/2015/10/21/chartex" xmlns:cx3="http://schemas.microsoft.com/office/drawing/2016/5/9/chartex" xmlns:cx4="http://schemas.microsoft.com/office/drawing/2016/5/10/chartex" xmlns:cx5="http://schemas.microsoft.com/office/drawing/2016/5/11/chartex" xmlns:cx6="http://schemas.microsoft.com/office/drawing/2016/5/12/chartex" xmlns:cx7="http://schemas.microsoft.com/office/drawing/2016/5/13/chartex" xmlns:cx8="http://schemas.microsoft.com/office/drawing/2016/5/14/chartex" xmlns:mc="http://schemas.openxmlformats.org/markup-compatibility/2006" xmlns:aink="http://schemas.microsoft.com/office/drawing/2016/ink" xmlns:am3d="http://schemas.microsoft.com/office/drawing/2017/model3d" xmlns:o="urn:schemas-microsoft-com:office:office" xmlns:r="http://schemas.openxmlformats.org/officeDocument/2006/relationships" xmlns:m="http://schemas.openxmlformats.org/officeDocument/2006/math" xmlns:v="urn:schemas-microsoft-com:vml" xmlns:wp14="http://schemas.microsoft.com/office/word/2010/wordprocessingDrawing" xmlns:wp="http://schemas.openxmlformats.org/drawingml/2006/wordprocessingDrawing" xmlns:w10="urn:schemas-microsoft-com:office:word" xmlns:w="http://schemas.openxmlformats.org/wordprocessingml/2006/main" xmlns:w14="http://schemas.microsoft.com/office/word/2010/wordml" xmlns:w15="http://schemas.microsoft.com/office/word/2012/wordml" xmlns:w16cex="http://schemas.microsoft.com/office/word/2018/wordml/cex" xmlns:w16cid="http://schemas.microsoft.com/office/word/2016/wordml/cid" xmlns:w16="http://schemas.microsoft.com/office/word/2018/wordml" xmlns:w16sdtdh="http://schemas.microsoft.com/office/word/2020/wordml/sdtdatahash" xmlns:w16se="http://schemas.microsoft.com/office/word/2015/wordml/symex" xmlns:wpg="http://schemas.microsoft.com/office/word/2010/wordprocessingGroup" xmlns:wpi="http://schemas.microsoft.com/office/word/2010/wordprocessingInk" xmlns:wne="http://schemas.microsoft.com/office/word/2006/wordml" xmlns:wps="http://schemas.microsoft.com/office/word/2010/wordprocessingShape" mc:Ignorable="w14 w15 w16se w16cid w16 w16cex w16sdtdh wp14">
+<w:footnotes xmlns:wpc="http://schemas.microsoft.com/office/word/2010/wordprocessingCanvas" xmlns:cx="http://schemas.microsoft.com/office/drawing/2014/chartex" xmlns:cx1="http://schemas.microsoft.com/office/drawing/2015/9/8/chartex" xmlns:cx2="http://schemas.microsoft.com/office/drawing/2015/10/21/chartex" xmlns:cx3="http://schemas.microsoft.com/office/drawing/2016/5/9/chartex" xmlns:cx4="http://schemas.microsoft.com/office/drawing/2016/5/10/chartex" xmlns:cx5="http://schemas.microsoft.com/office/drawing/2016/5/11/chartex" xmlns:cx6="http://schemas.microsoft.com/office/drawing/2016/5/12/chartex" xmlns:cx7="http://schemas.microsoft.com/office/drawing/2016/5/13/chartex" xmlns:cx8="http://schemas.microsoft.com/office/drawing/2016/5/14/chartex" xmlns:mc="http://schemas.openxmlformats.org/markup-compatibility/2006" xmlns:aink="http://schemas.microsoft.com/office/drawing/2016/ink" xmlns:am3d="http://schemas.microsoft.com/office/drawing/2017/model3d" xmlns:o="urn:schemas-microsoft-com:office:office" xmlns:oel="http://schemas.microsoft.com/office/2019/extlst" xmlns:r="http://schemas.openxmlformats.org/officeDocument/2006/relationships" xmlns:m="http://schemas.openxmlformats.org/officeDocument/2006/math" xmlns:v="urn:schemas-microsoft-com:vml" xmlns:wp14="http://schemas.microsoft.com/office/word/2010/wordprocessingDrawing" xmlns:wp="http://schemas.openxmlformats.org/drawingml/2006/wordprocessingDrawing" xmlns:w10="urn:schemas-microsoft-com:office:word" xmlns:w="http://schemas.openxmlformats.org/wordprocessingml/2006/main" xmlns:w14="http://schemas.microsoft.com/office/word/2010/wordml" xmlns:w15="http://schemas.microsoft.com/office/word/2012/wordml" xmlns:w16cex="http://schemas.microsoft.com/office/word/2018/wordml/cex" xmlns:w16cid="http://schemas.microsoft.com/office/word/2016/wordml/cid" xmlns:w16="http://schemas.microsoft.com/office/word/2018/wordml" xmlns:w16sdtdh="http://schemas.microsoft.com/office/word/2020/wordml/sdtdatahash" xmlns:w16se="http://schemas.microsoft.com/office/word/2015/wordml/symex" xmlns:wpg="http://schemas.microsoft.com/office/word/2010/wordprocessingGroup" xmlns:wpi="http://schemas.microsoft.com/office/word/2010/wordprocessingInk" xmlns:wne="http://schemas.microsoft.com/office/word/2006/wordml" xmlns:wps="http://schemas.microsoft.com/office/word/2010/wordprocessingShape" mc:Ignorable="w14 w15 w16se w16cid w16 w16cex w16sdtdh wp14">
   <w:footnote w:type="separator" w:id="-1">
     <w:p>
       <w:r>
@@ -3756,7 +3936,7 @@
 </file>
 
 <file path=word/header1.xml><?xml version="1.0" encoding="utf-8"?>
-<w:hdr xmlns:wpc="http://schemas.microsoft.com/office/word/2010/wordprocessingCanvas" xmlns:cx="http://schemas.microsoft.com/office/drawing/2014/chartex" xmlns:cx1="http://schemas.microsoft.com/office/drawing/2015/9/8/chartex" xmlns:cx2="http://schemas.microsoft.com/office/drawing/2015/10/21/chartex" xmlns:cx3="http://schemas.microsoft.com/office/drawing/2016/5/9/chartex" xmlns:cx4="http://schemas.microsoft.com/office/drawing/2016/5/10/chartex" xmlns:cx5="http://schemas.microsoft.com/office/drawing/2016/5/11/chartex" xmlns:cx6="http://schemas.microsoft.com/office/drawing/2016/5/12/chartex" xmlns:cx7="http://schemas.microsoft.com/office/drawing/2016/5/13/chartex" xmlns:cx8="http://schemas.microsoft.com/office/drawing/2016/5/14/chartex" xmlns:mc="http://schemas.openxmlformats.org/markup-compatibility/2006" xmlns:aink="http://schemas.microsoft.com/office/drawing/2016/ink" xmlns:am3d="http://schemas.microsoft.com/office/drawing/2017/model3d" xmlns:o="urn:schemas-microsoft-com:office:office" xmlns:r="http://schemas.openxmlformats.org/officeDocument/2006/relationships" xmlns:m="http://schemas.openxmlformats.org/officeDocument/2006/math" xmlns:v="urn:schemas-microsoft-com:vml" xmlns:wp14="http://schemas.microsoft.com/office/word/2010/wordprocessingDrawing" xmlns:wp="http://schemas.openxmlformats.org/drawingml/2006/wordprocessingDrawing" xmlns:w10="urn:schemas-microsoft-com:office:word" xmlns:w="http://schemas.openxmlformats.org/wordprocessingml/2006/main" xmlns:w14="http://schemas.microsoft.com/office/word/2010/wordml" xmlns:w15="http://schemas.microsoft.com/office/word/2012/wordml" xmlns:w16cex="http://schemas.microsoft.com/office/word/2018/wordml/cex" xmlns:w16cid="http://schemas.microsoft.com/office/word/2016/wordml/cid" xmlns:w16="http://schemas.microsoft.com/office/word/2018/wordml" xmlns:w16sdtdh="http://schemas.microsoft.com/office/word/2020/wordml/sdtdatahash" xmlns:w16se="http://schemas.microsoft.com/office/word/2015/wordml/symex" xmlns:wpg="http://schemas.microsoft.com/office/word/2010/wordprocessingGroup" xmlns:wpi="http://schemas.microsoft.com/office/word/2010/wordprocessingInk" xmlns:wne="http://schemas.microsoft.com/office/word/2006/wordml" xmlns:wps="http://schemas.microsoft.com/office/word/2010/wordprocessingShape" mc:Ignorable="w14 w15 w16se w16cid w16 w16cex w16sdtdh wp14">
+<w:hdr xmlns:wpc="http://schemas.microsoft.com/office/word/2010/wordprocessingCanvas" xmlns:cx="http://schemas.microsoft.com/office/drawing/2014/chartex" xmlns:cx1="http://schemas.microsoft.com/office/drawing/2015/9/8/chartex" xmlns:cx2="http://schemas.microsoft.com/office/drawing/2015/10/21/chartex" xmlns:cx3="http://schemas.microsoft.com/office/drawing/2016/5/9/chartex" xmlns:cx4="http://schemas.microsoft.com/office/drawing/2016/5/10/chartex" xmlns:cx5="http://schemas.microsoft.com/office/drawing/2016/5/11/chartex" xmlns:cx6="http://schemas.microsoft.com/office/drawing/2016/5/12/chartex" xmlns:cx7="http://schemas.microsoft.com/office/drawing/2016/5/13/chartex" xmlns:cx8="http://schemas.microsoft.com/office/drawing/2016/5/14/chartex" xmlns:mc="http://schemas.openxmlformats.org/markup-compatibility/2006" xmlns:aink="http://schemas.microsoft.com/office/drawing/2016/ink" xmlns:am3d="http://schemas.microsoft.com/office/drawing/2017/model3d" xmlns:o="urn:schemas-microsoft-com:office:office" xmlns:oel="http://schemas.microsoft.com/office/2019/extlst" xmlns:r="http://schemas.openxmlformats.org/officeDocument/2006/relationships" xmlns:m="http://schemas.openxmlformats.org/officeDocument/2006/math" xmlns:v="urn:schemas-microsoft-com:vml" xmlns:wp14="http://schemas.microsoft.com/office/word/2010/wordprocessingDrawing" xmlns:wp="http://schemas.openxmlformats.org/drawingml/2006/wordprocessingDrawing" xmlns:w10="urn:schemas-microsoft-com:office:word" xmlns:w="http://schemas.openxmlformats.org/wordprocessingml/2006/main" xmlns:w14="http://schemas.microsoft.com/office/word/2010/wordml" xmlns:w15="http://schemas.microsoft.com/office/word/2012/wordml" xmlns:w16cex="http://schemas.microsoft.com/office/word/2018/wordml/cex" xmlns:w16cid="http://schemas.microsoft.com/office/word/2016/wordml/cid" xmlns:w16="http://schemas.microsoft.com/office/word/2018/wordml" xmlns:w16sdtdh="http://schemas.microsoft.com/office/word/2020/wordml/sdtdatahash" xmlns:w16se="http://schemas.microsoft.com/office/word/2015/wordml/symex" xmlns:wpg="http://schemas.microsoft.com/office/word/2010/wordprocessingGroup" xmlns:wpi="http://schemas.microsoft.com/office/word/2010/wordprocessingInk" xmlns:wne="http://schemas.microsoft.com/office/word/2006/wordml" xmlns:wps="http://schemas.microsoft.com/office/word/2010/wordprocessingShape" mc:Ignorable="w14 w15 w16se w16cid w16 w16cex w16sdtdh wp14">
   <w:p>
     <w:pPr>
       <w:pStyle w:val="Cabealho"/>
@@ -3771,7 +3951,7 @@
 </file>
 
 <file path=word/header2.xml><?xml version="1.0" encoding="utf-8"?>
-<w:hdr xmlns:wpc="http://schemas.microsoft.com/office/word/2010/wordprocessingCanvas" xmlns:cx="http://schemas.microsoft.com/office/drawing/2014/chartex" xmlns:cx1="http://schemas.microsoft.com/office/drawing/2015/9/8/chartex" xmlns:cx2="http://schemas.microsoft.com/office/drawing/2015/10/21/chartex" xmlns:cx3="http://schemas.microsoft.com/office/drawing/2016/5/9/chartex" xmlns:cx4="http://schemas.microsoft.com/office/drawing/2016/5/10/chartex" xmlns:cx5="http://schemas.microsoft.com/office/drawing/2016/5/11/chartex" xmlns:cx6="http://schemas.microsoft.com/office/drawing/2016/5/12/chartex" xmlns:cx7="http://schemas.microsoft.com/office/drawing/2016/5/13/chartex" xmlns:cx8="http://schemas.microsoft.com/office/drawing/2016/5/14/chartex" xmlns:mc="http://schemas.openxmlformats.org/markup-compatibility/2006" xmlns:aink="http://schemas.microsoft.com/office/drawing/2016/ink" xmlns:am3d="http://schemas.microsoft.com/office/drawing/2017/model3d" xmlns:o="urn:schemas-microsoft-com:office:office" xmlns:r="http://schemas.openxmlformats.org/officeDocument/2006/relationships" xmlns:m="http://schemas.openxmlformats.org/officeDocument/2006/math" xmlns:v="urn:schemas-microsoft-com:vml" xmlns:wp14="http://schemas.microsoft.com/office/word/2010/wordprocessingDrawing" xmlns:wp="http://schemas.openxmlformats.org/drawingml/2006/wordprocessingDrawing" xmlns:w10="urn:schemas-microsoft-com:office:word" xmlns:w="http://schemas.openxmlformats.org/wordprocessingml/2006/main" xmlns:w14="http://schemas.microsoft.com/office/word/2010/wordml" xmlns:w15="http://schemas.microsoft.com/office/word/2012/wordml" xmlns:w16cex="http://schemas.microsoft.com/office/word/2018/wordml/cex" xmlns:w16cid="http://schemas.microsoft.com/office/word/2016/wordml/cid" xmlns:w16="http://schemas.microsoft.com/office/word/2018/wordml" xmlns:w16sdtdh="http://schemas.microsoft.com/office/word/2020/wordml/sdtdatahash" xmlns:w16se="http://schemas.microsoft.com/office/word/2015/wordml/symex" xmlns:wpg="http://schemas.microsoft.com/office/word/2010/wordprocessingGroup" xmlns:wpi="http://schemas.microsoft.com/office/word/2010/wordprocessingInk" xmlns:wne="http://schemas.microsoft.com/office/word/2006/wordml" xmlns:wps="http://schemas.microsoft.com/office/word/2010/wordprocessingShape" mc:Ignorable="w14 w15 w16se w16cid w16 w16cex w16sdtdh wp14">
+<w:hdr xmlns:wpc="http://schemas.microsoft.com/office/word/2010/wordprocessingCanvas" xmlns:cx="http://schemas.microsoft.com/office/drawing/2014/chartex" xmlns:cx1="http://schemas.microsoft.com/office/drawing/2015/9/8/chartex" xmlns:cx2="http://schemas.microsoft.com/office/drawing/2015/10/21/chartex" xmlns:cx3="http://schemas.microsoft.com/office/drawing/2016/5/9/chartex" xmlns:cx4="http://schemas.microsoft.com/office/drawing/2016/5/10/chartex" xmlns:cx5="http://schemas.microsoft.com/office/drawing/2016/5/11/chartex" xmlns:cx6="http://schemas.microsoft.com/office/drawing/2016/5/12/chartex" xmlns:cx7="http://schemas.microsoft.com/office/drawing/2016/5/13/chartex" xmlns:cx8="http://schemas.microsoft.com/office/drawing/2016/5/14/chartex" xmlns:mc="http://schemas.openxmlformats.org/markup-compatibility/2006" xmlns:aink="http://schemas.microsoft.com/office/drawing/2016/ink" xmlns:am3d="http://schemas.microsoft.com/office/drawing/2017/model3d" xmlns:o="urn:schemas-microsoft-com:office:office" xmlns:oel="http://schemas.microsoft.com/office/2019/extlst" xmlns:r="http://schemas.openxmlformats.org/officeDocument/2006/relationships" xmlns:m="http://schemas.openxmlformats.org/officeDocument/2006/math" xmlns:v="urn:schemas-microsoft-com:vml" xmlns:wp14="http://schemas.microsoft.com/office/word/2010/wordprocessingDrawing" xmlns:wp="http://schemas.openxmlformats.org/drawingml/2006/wordprocessingDrawing" xmlns:w10="urn:schemas-microsoft-com:office:word" xmlns:w="http://schemas.openxmlformats.org/wordprocessingml/2006/main" xmlns:w14="http://schemas.microsoft.com/office/word/2010/wordml" xmlns:w15="http://schemas.microsoft.com/office/word/2012/wordml" xmlns:w16cex="http://schemas.microsoft.com/office/word/2018/wordml/cex" xmlns:w16cid="http://schemas.microsoft.com/office/word/2016/wordml/cid" xmlns:w16="http://schemas.microsoft.com/office/word/2018/wordml" xmlns:w16sdtdh="http://schemas.microsoft.com/office/word/2020/wordml/sdtdatahash" xmlns:w16se="http://schemas.microsoft.com/office/word/2015/wordml/symex" xmlns:wpg="http://schemas.microsoft.com/office/word/2010/wordprocessingGroup" xmlns:wpi="http://schemas.microsoft.com/office/word/2010/wordprocessingInk" xmlns:wne="http://schemas.microsoft.com/office/word/2006/wordml" xmlns:wps="http://schemas.microsoft.com/office/word/2010/wordprocessingShape" mc:Ignorable="w14 w15 w16se w16cid w16 w16cex w16sdtdh wp14">
   <w:tbl>
     <w:tblPr>
       <w:tblW w:w="0" w:type="auto"/>
@@ -3786,9 +3966,9 @@
       <w:tblLook w:val="04A0" w:firstRow="1" w:lastRow="0" w:firstColumn="1" w:lastColumn="0" w:noHBand="0" w:noVBand="1"/>
     </w:tblPr>
     <w:tblGrid>
-      <w:gridCol w:w="3227"/>
-      <w:gridCol w:w="4819"/>
-      <w:gridCol w:w="1166"/>
+      <w:gridCol w:w="3173"/>
+      <w:gridCol w:w="4744"/>
+      <w:gridCol w:w="1139"/>
     </w:tblGrid>
     <w:tr>
       <w:tc>
@@ -3873,7 +4053,7 @@
 </file>
 
 <file path=word/numbering.xml><?xml version="1.0" encoding="utf-8"?>
-<w:numbering xmlns:wpc="http://schemas.microsoft.com/office/word/2010/wordprocessingCanvas" xmlns:cx="http://schemas.microsoft.com/office/drawing/2014/chartex" xmlns:cx1="http://schemas.microsoft.com/office/drawing/2015/9/8/chartex" xmlns:cx2="http://schemas.microsoft.com/office/drawing/2015/10/21/chartex" xmlns:cx3="http://schemas.microsoft.com/office/drawing/2016/5/9/chartex" xmlns:cx4="http://schemas.microsoft.com/office/drawing/2016/5/10/chartex" xmlns:cx5="http://schemas.microsoft.com/office/drawing/2016/5/11/chartex" xmlns:cx6="http://schemas.microsoft.com/office/drawing/2016/5/12/chartex" xmlns:cx7="http://schemas.microsoft.com/office/drawing/2016/5/13/chartex" xmlns:cx8="http://schemas.microsoft.com/office/drawing/2016/5/14/chartex" xmlns:mc="http://schemas.openxmlformats.org/markup-compatibility/2006" xmlns:aink="http://schemas.microsoft.com/office/drawing/2016/ink" xmlns:am3d="http://schemas.microsoft.com/office/drawing/2017/model3d" xmlns:o="urn:schemas-microsoft-com:office:office" xmlns:r="http://schemas.openxmlformats.org/officeDocument/2006/relationships" xmlns:m="http://schemas.openxmlformats.org/officeDocument/2006/math" xmlns:v="urn:schemas-microsoft-com:vml" xmlns:wp14="http://schemas.microsoft.com/office/word/2010/wordprocessingDrawing" xmlns:wp="http://schemas.openxmlformats.org/drawingml/2006/wordprocessingDrawing" xmlns:w10="urn:schemas-microsoft-com:office:word" xmlns:w="http://schemas.openxmlformats.org/wordprocessingml/2006/main" xmlns:w14="http://schemas.microsoft.com/office/word/2010/wordml" xmlns:w15="http://schemas.microsoft.com/office/word/2012/wordml" xmlns:w16cex="http://schemas.microsoft.com/office/word/2018/wordml/cex" xmlns:w16cid="http://schemas.microsoft.com/office/word/2016/wordml/cid" xmlns:w16="http://schemas.microsoft.com/office/word/2018/wordml" xmlns:w16sdtdh="http://schemas.microsoft.com/office/word/2020/wordml/sdtdatahash" xmlns:w16se="http://schemas.microsoft.com/office/word/2015/wordml/symex" xmlns:wpg="http://schemas.microsoft.com/office/word/2010/wordprocessingGroup" xmlns:wpi="http://schemas.microsoft.com/office/word/2010/wordprocessingInk" xmlns:wne="http://schemas.microsoft.com/office/word/2006/wordml" xmlns:wps="http://schemas.microsoft.com/office/word/2010/wordprocessingShape" mc:Ignorable="w14 w15 w16se w16cid w16 w16cex w16sdtdh wp14">
+<w:numbering xmlns:wpc="http://schemas.microsoft.com/office/word/2010/wordprocessingCanvas" xmlns:cx="http://schemas.microsoft.com/office/drawing/2014/chartex" xmlns:cx1="http://schemas.microsoft.com/office/drawing/2015/9/8/chartex" xmlns:cx2="http://schemas.microsoft.com/office/drawing/2015/10/21/chartex" xmlns:cx3="http://schemas.microsoft.com/office/drawing/2016/5/9/chartex" xmlns:cx4="http://schemas.microsoft.com/office/drawing/2016/5/10/chartex" xmlns:cx5="http://schemas.microsoft.com/office/drawing/2016/5/11/chartex" xmlns:cx6="http://schemas.microsoft.com/office/drawing/2016/5/12/chartex" xmlns:cx7="http://schemas.microsoft.com/office/drawing/2016/5/13/chartex" xmlns:cx8="http://schemas.microsoft.com/office/drawing/2016/5/14/chartex" xmlns:mc="http://schemas.openxmlformats.org/markup-compatibility/2006" xmlns:aink="http://schemas.microsoft.com/office/drawing/2016/ink" xmlns:am3d="http://schemas.microsoft.com/office/drawing/2017/model3d" xmlns:o="urn:schemas-microsoft-com:office:office" xmlns:oel="http://schemas.microsoft.com/office/2019/extlst" xmlns:r="http://schemas.openxmlformats.org/officeDocument/2006/relationships" xmlns:m="http://schemas.openxmlformats.org/officeDocument/2006/math" xmlns:v="urn:schemas-microsoft-com:vml" xmlns:wp14="http://schemas.microsoft.com/office/word/2010/wordprocessingDrawing" xmlns:wp="http://schemas.openxmlformats.org/drawingml/2006/wordprocessingDrawing" xmlns:w10="urn:schemas-microsoft-com:office:word" xmlns:w="http://schemas.openxmlformats.org/wordprocessingml/2006/main" xmlns:w14="http://schemas.microsoft.com/office/word/2010/wordml" xmlns:w15="http://schemas.microsoft.com/office/word/2012/wordml" xmlns:w16cex="http://schemas.microsoft.com/office/word/2018/wordml/cex" xmlns:w16cid="http://schemas.microsoft.com/office/word/2016/wordml/cid" xmlns:w16="http://schemas.microsoft.com/office/word/2018/wordml" xmlns:w16sdtdh="http://schemas.microsoft.com/office/word/2020/wordml/sdtdatahash" xmlns:w16se="http://schemas.microsoft.com/office/word/2015/wordml/symex" xmlns:wpg="http://schemas.microsoft.com/office/word/2010/wordprocessingGroup" xmlns:wpi="http://schemas.microsoft.com/office/word/2010/wordprocessingInk" xmlns:wne="http://schemas.microsoft.com/office/word/2006/wordml" xmlns:wps="http://schemas.microsoft.com/office/word/2010/wordprocessingShape" mc:Ignorable="w14 w15 w16se w16cid w16 w16cex w16sdtdh wp14">
   <w:abstractNum w:abstractNumId="0" w15:restartNumberingAfterBreak="0">
     <w:nsid w:val="FFFFFFFB"/>
     <w:multiLevelType w:val="multilevel"/>
@@ -4773,19 +4953,19 @@
       </w:rPr>
     </w:lvl>
   </w:abstractNum>
-  <w:num w:numId="1">
+  <w:num w:numId="1" w16cid:durableId="1263762718">
     <w:abstractNumId w:val="0"/>
   </w:num>
-  <w:num w:numId="2">
+  <w:num w:numId="2" w16cid:durableId="407583022">
     <w:abstractNumId w:val="2"/>
   </w:num>
-  <w:num w:numId="3">
+  <w:num w:numId="3" w16cid:durableId="1620797825">
     <w:abstractNumId w:val="2"/>
   </w:num>
-  <w:num w:numId="4">
+  <w:num w:numId="4" w16cid:durableId="1176723425">
     <w:abstractNumId w:val="1"/>
   </w:num>
-  <w:num w:numId="5">
+  <w:num w:numId="5" w16cid:durableId="302581821">
     <w:abstractNumId w:val="2"/>
     <w:lvlOverride w:ilvl="0">
       <w:startOverride w:val="1"/>
@@ -4815,7 +4995,7 @@
       <w:startOverride w:val="1"/>
     </w:lvlOverride>
   </w:num>
-  <w:num w:numId="6">
+  <w:num w:numId="6" w16cid:durableId="854342001">
     <w:abstractNumId w:val="2"/>
     <w:lvlOverride w:ilvl="0">
       <w:startOverride w:val="1"/>
@@ -4845,10 +5025,10 @@
       <w:startOverride w:val="1"/>
     </w:lvlOverride>
   </w:num>
-  <w:num w:numId="7">
+  <w:num w:numId="7" w16cid:durableId="1646854708">
     <w:abstractNumId w:val="2"/>
   </w:num>
-  <w:num w:numId="8">
+  <w:num w:numId="8" w16cid:durableId="1489783593">
     <w:abstractNumId w:val="2"/>
     <w:lvlOverride w:ilvl="0">
       <w:startOverride w:val="1"/>
@@ -4878,10 +5058,10 @@
       <w:startOverride w:val="1"/>
     </w:lvlOverride>
   </w:num>
-  <w:num w:numId="9">
+  <w:num w:numId="9" w16cid:durableId="1603029060">
     <w:abstractNumId w:val="5"/>
   </w:num>
-  <w:num w:numId="10">
+  <w:num w:numId="10" w16cid:durableId="250745788">
     <w:abstractNumId w:val="2"/>
     <w:lvlOverride w:ilvl="0">
       <w:startOverride w:val="1"/>
@@ -4911,13 +5091,13 @@
       <w:startOverride w:val="1"/>
     </w:lvlOverride>
   </w:num>
-  <w:num w:numId="11">
+  <w:num w:numId="11" w16cid:durableId="199167486">
     <w:abstractNumId w:val="3"/>
   </w:num>
-  <w:num w:numId="12">
+  <w:num w:numId="12" w16cid:durableId="1732073986">
     <w:abstractNumId w:val="4"/>
   </w:num>
-  <w:num w:numId="13">
+  <w:num w:numId="13" w16cid:durableId="1389958092">
     <w:abstractNumId w:val="4"/>
     <w:lvlOverride w:ilvl="0">
       <w:startOverride w:val="1"/>
@@ -4947,7 +5127,7 @@
       <w:startOverride w:val="1"/>
     </w:lvlOverride>
   </w:num>
-  <w:num w:numId="14">
+  <w:num w:numId="14" w16cid:durableId="1928222492">
     <w:abstractNumId w:val="4"/>
     <w:lvlOverride w:ilvl="0">
       <w:startOverride w:val="1"/>
@@ -4977,10 +5157,10 @@
       <w:startOverride w:val="1"/>
     </w:lvlOverride>
   </w:num>
-  <w:num w:numId="15">
+  <w:num w:numId="15" w16cid:durableId="1781728551">
     <w:abstractNumId w:val="6"/>
   </w:num>
-  <w:num w:numId="16">
+  <w:num w:numId="16" w16cid:durableId="670522665">
     <w:abstractNumId w:val="4"/>
     <w:lvlOverride w:ilvl="0">
       <w:startOverride w:val="1"/>
@@ -5010,10 +5190,10 @@
       <w:startOverride w:val="1"/>
     </w:lvlOverride>
   </w:num>
-  <w:num w:numId="17">
+  <w:num w:numId="17" w16cid:durableId="243028683">
     <w:abstractNumId w:val="6"/>
   </w:num>
-  <w:num w:numId="18">
+  <w:num w:numId="18" w16cid:durableId="2146921547">
     <w:abstractNumId w:val="4"/>
     <w:lvlOverride w:ilvl="0">
       <w:startOverride w:val="1"/>
@@ -5043,7 +5223,7 @@
       <w:startOverride w:val="1"/>
     </w:lvlOverride>
   </w:num>
-  <w:num w:numId="19">
+  <w:num w:numId="19" w16cid:durableId="1781408218">
     <w:abstractNumId w:val="4"/>
     <w:lvlOverride w:ilvl="0">
       <w:startOverride w:val="1"/>
@@ -7465,67 +7645,6 @@
 </file>
 
 <file path=customXml/item1.xml><?xml version="1.0" encoding="utf-8"?>
-<b:Sources xmlns:b="http://schemas.openxmlformats.org/officeDocument/2006/bibliography" xmlns="http://schemas.openxmlformats.org/officeDocument/2006/bibliography" SelectedStyle="" StyleName=""/>
-</file>
-
-<file path=customXml/item2.xml><?xml version="1.0" encoding="utf-8"?>
-<p:properties xmlns:p="http://schemas.microsoft.com/office/2006/metadata/properties" xmlns:xsi="http://www.w3.org/2001/XMLSchema-instance" xmlns:pc="http://schemas.microsoft.com/office/infopath/2007/PartnerControls">
-  <documentManagement>
-    <Has_Teacher_Only_SectionGroup xmlns="f8440490-6d1a-488a-8abf-48b89d0123a0" xsi:nil="true"/>
-    <NotebookType xmlns="f8440490-6d1a-488a-8abf-48b89d0123a0" xsi:nil="true"/>
-    <DefaultSectionNames xmlns="f8440490-6d1a-488a-8abf-48b89d0123a0" xsi:nil="true"/>
-    <Self_Registration_Enabled xmlns="f8440490-6d1a-488a-8abf-48b89d0123a0" xsi:nil="true"/>
-    <FolderType xmlns="f8440490-6d1a-488a-8abf-48b89d0123a0" xsi:nil="true"/>
-    <AppVersion xmlns="f8440490-6d1a-488a-8abf-48b89d0123a0" xsi:nil="true"/>
-    <TeamsChannelId xmlns="f8440490-6d1a-488a-8abf-48b89d0123a0" xsi:nil="true"/>
-    <IsNotebookLocked xmlns="f8440490-6d1a-488a-8abf-48b89d0123a0" xsi:nil="true"/>
-    <Students xmlns="f8440490-6d1a-488a-8abf-48b89d0123a0">
-      <UserInfo>
-        <DisplayName/>
-        <AccountId xsi:nil="true"/>
-        <AccountType/>
-      </UserInfo>
-    </Students>
-    <Templates xmlns="f8440490-6d1a-488a-8abf-48b89d0123a0" xsi:nil="true"/>
-    <CultureName xmlns="f8440490-6d1a-488a-8abf-48b89d0123a0" xsi:nil="true"/>
-    <Invited_Students xmlns="f8440490-6d1a-488a-8abf-48b89d0123a0" xsi:nil="true"/>
-    <Owner xmlns="f8440490-6d1a-488a-8abf-48b89d0123a0">
-      <UserInfo>
-        <DisplayName/>
-        <AccountId xsi:nil="true"/>
-        <AccountType/>
-      </UserInfo>
-    </Owner>
-    <Teachers xmlns="f8440490-6d1a-488a-8abf-48b89d0123a0">
-      <UserInfo>
-        <DisplayName/>
-        <AccountId xsi:nil="true"/>
-        <AccountType/>
-      </UserInfo>
-    </Teachers>
-    <Student_Groups xmlns="f8440490-6d1a-488a-8abf-48b89d0123a0">
-      <UserInfo>
-        <DisplayName/>
-        <AccountId xsi:nil="true"/>
-        <AccountType/>
-      </UserInfo>
-    </Student_Groups>
-    <Invited_Teachers xmlns="f8440490-6d1a-488a-8abf-48b89d0123a0" xsi:nil="true"/>
-    <Is_Collaboration_Space_Locked xmlns="f8440490-6d1a-488a-8abf-48b89d0123a0" xsi:nil="true"/>
-  </documentManagement>
-</p:properties>
-</file>
-
-<file path=customXml/item3.xml><?xml version="1.0" encoding="utf-8"?>
-<?mso-contentType ?>
-<FormTemplates xmlns="http://schemas.microsoft.com/sharepoint/v3/contenttype/forms">
-  <Display>DocumentLibraryForm</Display>
-  <Edit>DocumentLibraryForm</Edit>
-  <New>DocumentLibraryForm</New>
-</FormTemplates>
-</file>
-
-<file path=customXml/item4.xml><?xml version="1.0" encoding="utf-8"?>
 <ct:contentTypeSchema xmlns:ct="http://schemas.microsoft.com/office/2006/metadata/contentType" xmlns:ma="http://schemas.microsoft.com/office/2006/metadata/properties/metaAttributes" ct:_="" ma:_="" ma:contentTypeName="Documento" ma:contentTypeID="0x010100F13453D0801D5E45B1745A09551F1C32" ma:contentTypeVersion="28" ma:contentTypeDescription="Crie um novo documento." ma:contentTypeScope="" ma:versionID="fa9ef3803bb4ef638f344296fd7d9170">
   <xsd:schema xmlns:xsd="http://www.w3.org/2001/XMLSchema" xmlns:xs="http://www.w3.org/2001/XMLSchema" xmlns:p="http://schemas.microsoft.com/office/2006/metadata/properties" xmlns:ns3="f8440490-6d1a-488a-8abf-48b89d0123a0" xmlns:ns4="22206413-f776-4b11-bcb2-0b935dc83731" targetNamespace="http://schemas.microsoft.com/office/2006/metadata/properties" ma:root="true" ma:fieldsID="5a7e583b53460e8ff4480ccd12c418cb" ns3:_="" ns4:_="">
     <xsd:import namespace="f8440490-6d1a-488a-8abf-48b89d0123a0"/>
@@ -7900,33 +8019,68 @@
 </ct:contentTypeSchema>
 </file>
 
-<file path=customXml/itemProps1.xml><?xml version="1.0" encoding="utf-8"?>
-<ds:datastoreItem xmlns:ds="http://schemas.openxmlformats.org/officeDocument/2006/customXml" ds:itemID="{90E28FDA-35C6-4FCD-88ED-F93C837A14A5}">
-  <ds:schemaRefs>
-    <ds:schemaRef ds:uri="http://schemas.openxmlformats.org/officeDocument/2006/bibliography"/>
-  </ds:schemaRefs>
-</ds:datastoreItem>
+<file path=customXml/item2.xml><?xml version="1.0" encoding="utf-8"?>
+<?mso-contentType ?>
+<FormTemplates xmlns="http://schemas.microsoft.com/sharepoint/v3/contenttype/forms">
+  <Display>DocumentLibraryForm</Display>
+  <Edit>DocumentLibraryForm</Edit>
+  <New>DocumentLibraryForm</New>
+</FormTemplates>
 </file>
 
-<file path=customXml/itemProps2.xml><?xml version="1.0" encoding="utf-8"?>
-<ds:datastoreItem xmlns:ds="http://schemas.openxmlformats.org/officeDocument/2006/customXml" ds:itemID="{41853661-3F52-45C5-AABD-8FFE43AA909F}">
-  <ds:schemaRefs>
-    <ds:schemaRef ds:uri="http://schemas.microsoft.com/office/2006/metadata/properties"/>
-    <ds:schemaRef ds:uri="http://schemas.microsoft.com/office/infopath/2007/PartnerControls"/>
-    <ds:schemaRef ds:uri="f8440490-6d1a-488a-8abf-48b89d0123a0"/>
-  </ds:schemaRefs>
-</ds:datastoreItem>
+<file path=customXml/item3.xml><?xml version="1.0" encoding="utf-8"?>
+<p:properties xmlns:p="http://schemas.microsoft.com/office/2006/metadata/properties" xmlns:xsi="http://www.w3.org/2001/XMLSchema-instance" xmlns:pc="http://schemas.microsoft.com/office/infopath/2007/PartnerControls">
+  <documentManagement>
+    <Has_Teacher_Only_SectionGroup xmlns="f8440490-6d1a-488a-8abf-48b89d0123a0" xsi:nil="true"/>
+    <NotebookType xmlns="f8440490-6d1a-488a-8abf-48b89d0123a0" xsi:nil="true"/>
+    <DefaultSectionNames xmlns="f8440490-6d1a-488a-8abf-48b89d0123a0" xsi:nil="true"/>
+    <Self_Registration_Enabled xmlns="f8440490-6d1a-488a-8abf-48b89d0123a0" xsi:nil="true"/>
+    <FolderType xmlns="f8440490-6d1a-488a-8abf-48b89d0123a0" xsi:nil="true"/>
+    <AppVersion xmlns="f8440490-6d1a-488a-8abf-48b89d0123a0" xsi:nil="true"/>
+    <TeamsChannelId xmlns="f8440490-6d1a-488a-8abf-48b89d0123a0" xsi:nil="true"/>
+    <IsNotebookLocked xmlns="f8440490-6d1a-488a-8abf-48b89d0123a0" xsi:nil="true"/>
+    <Students xmlns="f8440490-6d1a-488a-8abf-48b89d0123a0">
+      <UserInfo>
+        <DisplayName/>
+        <AccountId xsi:nil="true"/>
+        <AccountType/>
+      </UserInfo>
+    </Students>
+    <Templates xmlns="f8440490-6d1a-488a-8abf-48b89d0123a0" xsi:nil="true"/>
+    <CultureName xmlns="f8440490-6d1a-488a-8abf-48b89d0123a0" xsi:nil="true"/>
+    <Invited_Students xmlns="f8440490-6d1a-488a-8abf-48b89d0123a0" xsi:nil="true"/>
+    <Owner xmlns="f8440490-6d1a-488a-8abf-48b89d0123a0">
+      <UserInfo>
+        <DisplayName/>
+        <AccountId xsi:nil="true"/>
+        <AccountType/>
+      </UserInfo>
+    </Owner>
+    <Teachers xmlns="f8440490-6d1a-488a-8abf-48b89d0123a0">
+      <UserInfo>
+        <DisplayName/>
+        <AccountId xsi:nil="true"/>
+        <AccountType/>
+      </UserInfo>
+    </Teachers>
+    <Student_Groups xmlns="f8440490-6d1a-488a-8abf-48b89d0123a0">
+      <UserInfo>
+        <DisplayName/>
+        <AccountId xsi:nil="true"/>
+        <AccountType/>
+      </UserInfo>
+    </Student_Groups>
+    <Invited_Teachers xmlns="f8440490-6d1a-488a-8abf-48b89d0123a0" xsi:nil="true"/>
+    <Is_Collaboration_Space_Locked xmlns="f8440490-6d1a-488a-8abf-48b89d0123a0" xsi:nil="true"/>
+  </documentManagement>
+</p:properties>
 </file>
 
-<file path=customXml/itemProps3.xml><?xml version="1.0" encoding="utf-8"?>
-<ds:datastoreItem xmlns:ds="http://schemas.openxmlformats.org/officeDocument/2006/customXml" ds:itemID="{7B1E6EB0-B3F5-485A-9397-E673FC4F5C49}">
-  <ds:schemaRefs>
-    <ds:schemaRef ds:uri="http://schemas.microsoft.com/sharepoint/v3/contenttype/forms"/>
-  </ds:schemaRefs>
-</ds:datastoreItem>
+<file path=customXml/item4.xml><?xml version="1.0" encoding="utf-8"?>
+<b:Sources xmlns:b="http://schemas.openxmlformats.org/officeDocument/2006/bibliography" xmlns="http://schemas.openxmlformats.org/officeDocument/2006/bibliography" SelectedStyle="" StyleName=""/>
 </file>
 
-<file path=customXml/itemProps4.xml><?xml version="1.0" encoding="utf-8"?>
+<file path=customXml/itemProps1.xml><?xml version="1.0" encoding="utf-8"?>
 <ds:datastoreItem xmlns:ds="http://schemas.openxmlformats.org/officeDocument/2006/customXml" ds:itemID="{ECA86F05-1AFD-4D7D-A2B0-46D80603D700}">
   <ds:schemaRefs>
     <ds:schemaRef ds:uri="http://schemas.microsoft.com/office/2006/metadata/contentType"/>
@@ -7943,4 +8097,30 @@
     <ds:schemaRef ds:uri="http://schemas.microsoft.com/internal/obd"/>
   </ds:schemaRefs>
 </ds:datastoreItem>
+</file>
+
+<file path=customXml/itemProps2.xml><?xml version="1.0" encoding="utf-8"?>
+<ds:datastoreItem xmlns:ds="http://schemas.openxmlformats.org/officeDocument/2006/customXml" ds:itemID="{7B1E6EB0-B3F5-485A-9397-E673FC4F5C49}">
+  <ds:schemaRefs>
+    <ds:schemaRef ds:uri="http://schemas.microsoft.com/sharepoint/v3/contenttype/forms"/>
+  </ds:schemaRefs>
+</ds:datastoreItem>
+</file>
+
+<file path=customXml/itemProps3.xml><?xml version="1.0" encoding="utf-8"?>
+<ds:datastoreItem xmlns:ds="http://schemas.openxmlformats.org/officeDocument/2006/customXml" ds:itemID="{41853661-3F52-45C5-AABD-8FFE43AA909F}">
+  <ds:schemaRefs>
+    <ds:schemaRef ds:uri="http://schemas.microsoft.com/office/2006/metadata/properties"/>
+    <ds:schemaRef ds:uri="http://schemas.microsoft.com/office/infopath/2007/PartnerControls"/>
+    <ds:schemaRef ds:uri="f8440490-6d1a-488a-8abf-48b89d0123a0"/>
+  </ds:schemaRefs>
+</ds:datastoreItem>
+</file>
+
+<file path=customXml/itemProps4.xml><?xml version="1.0" encoding="utf-8"?>
+<ds:datastoreItem xmlns:ds="http://schemas.openxmlformats.org/officeDocument/2006/customXml" ds:itemID="{90E28FDA-35C6-4FCD-88ED-F93C837A14A5}">
+  <ds:schemaRefs>
+    <ds:schemaRef ds:uri="http://schemas.openxmlformats.org/officeDocument/2006/bibliography"/>
+  </ds:schemaRefs>
+</ds:datastoreItem>
 </file>
</xml_diff>